<commit_message>
Table Schema Slightly Updated, Table Model Diagram Drawn
Diagram: Square represent tables, circles represent primary/foreign keys
to link the tables.

Definition: In a few places I left this open as I need to see what other
people are doing with their classes before determining types. As such,
this can change.
</commit_message>
<xml_diff>
--- a/QuizIt/Documentation/Table Schema (Definitions).docx
+++ b/QuizIt/Documentation/Table Schema (Definitions).docx
@@ -1,6 +1,6 @@
 
 <file path=word/document.xml><?xml version="1.0" encoding="utf-8"?>
-<w:document xmlns:wpc="http://schemas.microsoft.com/office/word/2010/wordprocessingCanvas" xmlns:cx="http://schemas.microsoft.com/office/drawing/2014/chartex" xmlns:cx1="http://schemas.microsoft.com/office/drawing/2015/9/8/chartex" xmlns:cx2="http://schemas.microsoft.com/office/drawing/2015/10/21/chartex" xmlns:mc="http://schemas.openxmlformats.org/markup-compatibility/2006" xmlns:o="urn:schemas-microsoft-com:office:office" xmlns:r="http://schemas.openxmlformats.org/officeDocument/2006/relationships" xmlns:m="http://schemas.openxmlformats.org/officeDocument/2006/math" xmlns:v="urn:schemas-microsoft-com:vml" xmlns:wp14="http://schemas.microsoft.com/office/word/2010/wordprocessingDrawing" xmlns:wp="http://schemas.openxmlformats.org/drawingml/2006/wordprocessingDrawing" xmlns:w10="urn:schemas-microsoft-com:office:word" xmlns:w="http://schemas.openxmlformats.org/wordprocessingml/2006/main" xmlns:w14="http://schemas.microsoft.com/office/word/2010/wordml" xmlns:w15="http://schemas.microsoft.com/office/word/2012/wordml" xmlns:w16se="http://schemas.microsoft.com/office/word/2015/wordml/symex" xmlns:wpg="http://schemas.microsoft.com/office/word/2010/wordprocessingGroup" xmlns:wpi="http://schemas.microsoft.com/office/word/2010/wordprocessingInk" xmlns:wne="http://schemas.microsoft.com/office/word/2006/wordml" xmlns:wps="http://schemas.microsoft.com/office/word/2010/wordprocessingShape" mc:Ignorable="w14 w15 w16se wp14">
+<w:document xmlns:wpc="http://schemas.microsoft.com/office/word/2010/wordprocessingCanvas" xmlns:cx="http://schemas.microsoft.com/office/drawing/2014/chartex" xmlns:mc="http://schemas.openxmlformats.org/markup-compatibility/2006" xmlns:o="urn:schemas-microsoft-com:office:office" xmlns:r="http://schemas.openxmlformats.org/officeDocument/2006/relationships" xmlns:m="http://schemas.openxmlformats.org/officeDocument/2006/math" xmlns:v="urn:schemas-microsoft-com:vml" xmlns:wp14="http://schemas.microsoft.com/office/word/2010/wordprocessingDrawing" xmlns:wp="http://schemas.openxmlformats.org/drawingml/2006/wordprocessingDrawing" xmlns:w10="urn:schemas-microsoft-com:office:word" xmlns:w="http://schemas.openxmlformats.org/wordprocessingml/2006/main" xmlns:w14="http://schemas.microsoft.com/office/word/2010/wordml" xmlns:w15="http://schemas.microsoft.com/office/word/2012/wordml" xmlns:w16se="http://schemas.microsoft.com/office/word/2015/wordml/symex" xmlns:wpg="http://schemas.microsoft.com/office/word/2010/wordprocessingGroup" xmlns:wpi="http://schemas.microsoft.com/office/word/2010/wordprocessingInk" xmlns:wne="http://schemas.microsoft.com/office/word/2006/wordml" xmlns:wps="http://schemas.microsoft.com/office/word/2010/wordprocessingShape" mc:Ignorable="w14 w15 w16se wp14">
   <w:body>
     <w:p>
       <w:r>
@@ -279,45 +279,306 @@
         <w:t xml:space="preserve">, </w:t>
       </w:r>
       <w:r>
-        <w:t>Auto-Increment</w:t>
+        <w:t xml:space="preserve">Auto-Increment </w:t>
+      </w:r>
+    </w:p>
+    <w:p>
+      <w:pPr>
+        <w:pStyle w:val="ListParagraph"/>
+        <w:numPr>
+          <w:ilvl w:val="2"/>
+          <w:numId w:val="1"/>
+        </w:numPr>
+      </w:pPr>
+      <w:proofErr w:type="spellStart"/>
+      <w:r>
+        <w:t>QuizId</w:t>
+      </w:r>
+      <w:proofErr w:type="spellEnd"/>
+      <w:r>
+        <w:t xml:space="preserve">: </w:t>
+      </w:r>
+      <w:proofErr w:type="spellStart"/>
+      <w:r>
+        <w:t>Int</w:t>
+      </w:r>
+      <w:proofErr w:type="spellEnd"/>
+    </w:p>
+    <w:p>
+      <w:pPr>
+        <w:pStyle w:val="ListParagraph"/>
+        <w:numPr>
+          <w:ilvl w:val="2"/>
+          <w:numId w:val="1"/>
+        </w:numPr>
+      </w:pPr>
+      <w:proofErr w:type="spellStart"/>
+      <w:r>
+        <w:t>UserId</w:t>
+      </w:r>
+      <w:proofErr w:type="spellEnd"/>
+      <w:r>
+        <w:t xml:space="preserve">: </w:t>
+      </w:r>
+      <w:proofErr w:type="spellStart"/>
+      <w:r>
+        <w:t>Int</w:t>
+      </w:r>
+      <w:proofErr w:type="spellEnd"/>
+    </w:p>
+    <w:p>
+      <w:pPr>
+        <w:pStyle w:val="ListParagraph"/>
+        <w:numPr>
+          <w:ilvl w:val="2"/>
+          <w:numId w:val="1"/>
+        </w:numPr>
+      </w:pPr>
+      <w:proofErr w:type="spellStart"/>
+      <w:r>
+        <w:t>AttemptScore</w:t>
+      </w:r>
+      <w:proofErr w:type="spellEnd"/>
+      <w:r>
+        <w:t xml:space="preserve">: </w:t>
+      </w:r>
+      <w:proofErr w:type="spellStart"/>
+      <w:r>
+        <w:t>Int</w:t>
+      </w:r>
+      <w:proofErr w:type="spellEnd"/>
+      <w:r>
+        <w:t>, score on attempt</w:t>
+      </w:r>
+    </w:p>
+    <w:p>
+      <w:pPr>
+        <w:pStyle w:val="ListParagraph"/>
+        <w:numPr>
+          <w:ilvl w:val="2"/>
+          <w:numId w:val="1"/>
+        </w:numPr>
+      </w:pPr>
+      <w:proofErr w:type="spellStart"/>
+      <w:r>
+        <w:t>Attemp</w:t>
+      </w:r>
+      <w:r>
+        <w:t>t</w:t>
+      </w:r>
+      <w:r>
+        <w:t>Possible</w:t>
+      </w:r>
+      <w:proofErr w:type="spellEnd"/>
+      <w:r>
+        <w:t xml:space="preserve">: </w:t>
+      </w:r>
+      <w:proofErr w:type="spellStart"/>
+      <w:r>
+        <w:t>Int</w:t>
+      </w:r>
+      <w:proofErr w:type="spellEnd"/>
+      <w:r>
+        <w:t>, maximum possible score on quiz</w:t>
+      </w:r>
+    </w:p>
+    <w:p>
+      <w:pPr>
+        <w:pStyle w:val="ListParagraph"/>
+        <w:numPr>
+          <w:ilvl w:val="2"/>
+          <w:numId w:val="1"/>
+        </w:numPr>
+      </w:pPr>
+      <w:proofErr w:type="spellStart"/>
+      <w:r>
+        <w:t>ElapsedTime</w:t>
+      </w:r>
+      <w:proofErr w:type="spellEnd"/>
+      <w:r>
+        <w:t xml:space="preserve">: </w:t>
+      </w:r>
+      <w:proofErr w:type="spellStart"/>
+      <w:r>
+        <w:t>DateTime</w:t>
+      </w:r>
+      <w:proofErr w:type="spellEnd"/>
+      <w:r>
+        <w:t>, time between “start quiz” and “submit quiz”</w:t>
+      </w:r>
+    </w:p>
+    <w:p>
+      <w:pPr>
+        <w:pStyle w:val="ListParagraph"/>
+        <w:numPr>
+          <w:ilvl w:val="2"/>
+          <w:numId w:val="1"/>
+        </w:numPr>
+      </w:pPr>
+      <w:proofErr w:type="spellStart"/>
+      <w:r>
+        <w:t>AttemptDate</w:t>
+      </w:r>
+      <w:proofErr w:type="spellEnd"/>
+      <w:r>
+        <w:t xml:space="preserve">: </w:t>
+      </w:r>
+      <w:proofErr w:type="spellStart"/>
+      <w:r>
+        <w:t>DateTime</w:t>
+      </w:r>
+      <w:proofErr w:type="spellEnd"/>
+      <w:r>
+        <w:t>, time of “submit quiz”</w:t>
+      </w:r>
+    </w:p>
+    <w:p>
+      <w:pPr>
+        <w:pStyle w:val="ListParagraph"/>
+        <w:numPr>
+          <w:ilvl w:val="1"/>
+          <w:numId w:val="1"/>
+        </w:numPr>
+      </w:pPr>
+      <w:proofErr w:type="spellStart"/>
+      <w:r>
+        <w:t>QuizStats</w:t>
+      </w:r>
+      <w:proofErr w:type="spellEnd"/>
+    </w:p>
+    <w:p>
+      <w:pPr>
+        <w:pStyle w:val="ListParagraph"/>
+        <w:numPr>
+          <w:ilvl w:val="2"/>
+          <w:numId w:val="1"/>
+        </w:numPr>
+      </w:pPr>
+      <w:proofErr w:type="spellStart"/>
+      <w:r>
+        <w:t>QuizId</w:t>
+      </w:r>
+      <w:proofErr w:type="spellEnd"/>
+      <w:r>
+        <w:t xml:space="preserve">: </w:t>
+      </w:r>
+      <w:proofErr w:type="spellStart"/>
+      <w:r>
+        <w:t>Int</w:t>
+      </w:r>
+      <w:proofErr w:type="spellEnd"/>
+    </w:p>
+    <w:p>
+      <w:pPr>
+        <w:pStyle w:val="ListParagraph"/>
+        <w:numPr>
+          <w:ilvl w:val="2"/>
+          <w:numId w:val="1"/>
+        </w:numPr>
+      </w:pPr>
+      <w:proofErr w:type="spellStart"/>
+      <w:r>
+        <w:t>QuizAttempt</w:t>
+      </w:r>
+      <w:proofErr w:type="spellEnd"/>
+      <w:r>
+        <w:t xml:space="preserve">: </w:t>
+      </w:r>
+      <w:proofErr w:type="spellStart"/>
+      <w:r>
+        <w:t>Int</w:t>
+      </w:r>
+      <w:proofErr w:type="spellEnd"/>
+      <w:r>
+        <w:t>, incremented per user submit action</w:t>
+      </w:r>
+    </w:p>
+    <w:p>
+      <w:pPr>
+        <w:pStyle w:val="ListParagraph"/>
+        <w:numPr>
+          <w:ilvl w:val="2"/>
+          <w:numId w:val="1"/>
+        </w:numPr>
+      </w:pPr>
+      <w:proofErr w:type="spellStart"/>
+      <w:r>
+        <w:t>SumActualScores</w:t>
+      </w:r>
+      <w:proofErr w:type="spellEnd"/>
+      <w:r>
+        <w:t xml:space="preserve">: </w:t>
+      </w:r>
+      <w:proofErr w:type="spellStart"/>
+      <w:r>
+        <w:t>Int</w:t>
+      </w:r>
+      <w:proofErr w:type="spellEnd"/>
+      <w:r>
+        <w:t xml:space="preserve">, incremented per user submit by </w:t>
+      </w:r>
+      <w:proofErr w:type="spellStart"/>
+      <w:r>
+        <w:t>AttemptScore</w:t>
+      </w:r>
+      <w:proofErr w:type="spellEnd"/>
+    </w:p>
+    <w:p>
+      <w:pPr>
+        <w:pStyle w:val="ListParagraph"/>
+        <w:numPr>
+          <w:ilvl w:val="2"/>
+          <w:numId w:val="1"/>
+        </w:numPr>
+      </w:pPr>
+      <w:proofErr w:type="spellStart"/>
+      <w:r>
+        <w:t>SumPossibleScore</w:t>
+      </w:r>
+      <w:proofErr w:type="spellEnd"/>
+      <w:r>
+        <w:t>:</w:t>
       </w:r>
       <w:r>
         <w:t xml:space="preserve"> </w:t>
       </w:r>
-    </w:p>
-    <w:p>
-      <w:pPr>
-        <w:pStyle w:val="ListParagraph"/>
-        <w:numPr>
-          <w:ilvl w:val="2"/>
-          <w:numId w:val="1"/>
-        </w:numPr>
-      </w:pPr>
-      <w:proofErr w:type="spellStart"/>
-      <w:r>
-        <w:t>QuizId</w:t>
-      </w:r>
-      <w:proofErr w:type="spellEnd"/>
-      <w:r>
-        <w:t xml:space="preserve">: </w:t>
-      </w:r>
       <w:proofErr w:type="spellStart"/>
       <w:r>
         <w:t>Int</w:t>
       </w:r>
       <w:proofErr w:type="spellEnd"/>
-    </w:p>
-    <w:p>
-      <w:pPr>
-        <w:pStyle w:val="ListParagraph"/>
-        <w:numPr>
-          <w:ilvl w:val="2"/>
-          <w:numId w:val="1"/>
-        </w:numPr>
-      </w:pPr>
-      <w:proofErr w:type="spellStart"/>
-      <w:r>
-        <w:t>UserId</w:t>
+      <w:r>
+        <w:t xml:space="preserve">, incremented per user submit by </w:t>
+      </w:r>
+      <w:proofErr w:type="spellStart"/>
+      <w:r>
+        <w:t>AttemptPossible</w:t>
+      </w:r>
+      <w:proofErr w:type="spellEnd"/>
+    </w:p>
+    <w:p>
+      <w:pPr>
+        <w:pStyle w:val="ListParagraph"/>
+        <w:numPr>
+          <w:ilvl w:val="3"/>
+          <w:numId w:val="1"/>
+        </w:numPr>
+      </w:pPr>
+      <w:r>
+        <w:t>Note: Saving as sums because I believe it will be easier to track (just add a number versus recalculate averages in SQL)</w:t>
+      </w:r>
+    </w:p>
+    <w:p>
+      <w:pPr>
+        <w:pStyle w:val="ListParagraph"/>
+        <w:numPr>
+          <w:ilvl w:val="2"/>
+          <w:numId w:val="1"/>
+        </w:numPr>
+      </w:pPr>
+      <w:proofErr w:type="spellStart"/>
+      <w:r>
+        <w:t>UserAttempts</w:t>
       </w:r>
       <w:proofErr w:type="spellEnd"/>
       <w:r>
@@ -328,111 +589,16 @@
         <w:t>Int</w:t>
       </w:r>
       <w:proofErr w:type="spellEnd"/>
-    </w:p>
-    <w:p>
-      <w:pPr>
-        <w:pStyle w:val="ListParagraph"/>
-        <w:numPr>
-          <w:ilvl w:val="2"/>
-          <w:numId w:val="1"/>
-        </w:numPr>
-      </w:pPr>
-      <w:proofErr w:type="spellStart"/>
-      <w:r>
-        <w:t>AttemptScore</w:t>
-      </w:r>
-      <w:proofErr w:type="spellEnd"/>
-      <w:r>
-        <w:t xml:space="preserve">: </w:t>
-      </w:r>
-      <w:proofErr w:type="spellStart"/>
-      <w:r>
-        <w:t>Int</w:t>
-      </w:r>
-      <w:proofErr w:type="spellEnd"/>
-      <w:r>
-        <w:t>, score on attempt</w:t>
-      </w:r>
-    </w:p>
-    <w:p>
-      <w:pPr>
-        <w:pStyle w:val="ListParagraph"/>
-        <w:numPr>
-          <w:ilvl w:val="2"/>
-          <w:numId w:val="1"/>
-        </w:numPr>
-      </w:pPr>
-      <w:proofErr w:type="spellStart"/>
-      <w:r>
-        <w:t>Attemp</w:t>
-      </w:r>
-      <w:r>
-        <w:t>t</w:t>
-      </w:r>
-      <w:r>
-        <w:t>Possible</w:t>
-      </w:r>
-      <w:proofErr w:type="spellEnd"/>
-      <w:r>
-        <w:t xml:space="preserve">: </w:t>
-      </w:r>
-      <w:proofErr w:type="spellStart"/>
-      <w:r>
-        <w:t>Int</w:t>
-      </w:r>
-      <w:proofErr w:type="spellEnd"/>
-      <w:r>
-        <w:t>, maximum possible score on quiz</w:t>
-      </w:r>
-    </w:p>
-    <w:p>
-      <w:pPr>
-        <w:pStyle w:val="ListParagraph"/>
-        <w:numPr>
-          <w:ilvl w:val="2"/>
-          <w:numId w:val="1"/>
-        </w:numPr>
-      </w:pPr>
-      <w:proofErr w:type="spellStart"/>
-      <w:r>
-        <w:t>ElapsedTime</w:t>
-      </w:r>
-      <w:proofErr w:type="spellEnd"/>
-      <w:r>
-        <w:t xml:space="preserve">: </w:t>
-      </w:r>
-      <w:proofErr w:type="spellStart"/>
-      <w:r>
-        <w:t>DateTime</w:t>
-      </w:r>
-      <w:proofErr w:type="spellEnd"/>
-      <w:r>
-        <w:t>, time between “start quiz” and “submit quiz”</w:t>
-      </w:r>
-    </w:p>
-    <w:p>
-      <w:pPr>
-        <w:pStyle w:val="ListParagraph"/>
-        <w:numPr>
-          <w:ilvl w:val="2"/>
-          <w:numId w:val="1"/>
-        </w:numPr>
-      </w:pPr>
-      <w:proofErr w:type="spellStart"/>
-      <w:r>
-        <w:t>AttemptDate</w:t>
-      </w:r>
-      <w:proofErr w:type="spellEnd"/>
-      <w:r>
-        <w:t xml:space="preserve">: </w:t>
-      </w:r>
-      <w:proofErr w:type="spellStart"/>
-      <w:r>
-        <w:t>DateTime</w:t>
-      </w:r>
-      <w:proofErr w:type="spellEnd"/>
-      <w:r>
-        <w:t>, time of “submit quiz”</w:t>
+      <w:r>
+        <w:t xml:space="preserve">, </w:t>
+      </w:r>
+      <w:proofErr w:type="spellStart"/>
+      <w:r>
+        <w:t>incrementer</w:t>
+      </w:r>
+      <w:proofErr w:type="spellEnd"/>
+      <w:r>
+        <w:t xml:space="preserve"> per UNIQUE user submit action</w:t>
       </w:r>
     </w:p>
     <w:p>
@@ -445,175 +611,6 @@
       </w:pPr>
       <w:proofErr w:type="spellStart"/>
       <w:r>
-        <w:t>QuizStats</w:t>
-      </w:r>
-      <w:proofErr w:type="spellEnd"/>
-    </w:p>
-    <w:p>
-      <w:pPr>
-        <w:pStyle w:val="ListParagraph"/>
-        <w:numPr>
-          <w:ilvl w:val="2"/>
-          <w:numId w:val="1"/>
-        </w:numPr>
-      </w:pPr>
-      <w:proofErr w:type="spellStart"/>
-      <w:r>
-        <w:t>QuizId</w:t>
-      </w:r>
-      <w:proofErr w:type="spellEnd"/>
-      <w:r>
-        <w:t xml:space="preserve">: </w:t>
-      </w:r>
-      <w:proofErr w:type="spellStart"/>
-      <w:r>
-        <w:t>Int</w:t>
-      </w:r>
-      <w:proofErr w:type="spellEnd"/>
-    </w:p>
-    <w:p>
-      <w:pPr>
-        <w:pStyle w:val="ListParagraph"/>
-        <w:numPr>
-          <w:ilvl w:val="2"/>
-          <w:numId w:val="1"/>
-        </w:numPr>
-      </w:pPr>
-      <w:proofErr w:type="spellStart"/>
-      <w:r>
-        <w:t>QuizAttempt</w:t>
-      </w:r>
-      <w:proofErr w:type="spellEnd"/>
-      <w:r>
-        <w:t xml:space="preserve">: </w:t>
-      </w:r>
-      <w:proofErr w:type="spellStart"/>
-      <w:r>
-        <w:t>Int</w:t>
-      </w:r>
-      <w:proofErr w:type="spellEnd"/>
-      <w:r>
-        <w:t>, incremented per user submit action</w:t>
-      </w:r>
-    </w:p>
-    <w:p>
-      <w:pPr>
-        <w:pStyle w:val="ListParagraph"/>
-        <w:numPr>
-          <w:ilvl w:val="2"/>
-          <w:numId w:val="1"/>
-        </w:numPr>
-      </w:pPr>
-      <w:proofErr w:type="spellStart"/>
-      <w:r>
-        <w:t>SumActualScores</w:t>
-      </w:r>
-      <w:proofErr w:type="spellEnd"/>
-      <w:r>
-        <w:t xml:space="preserve">: </w:t>
-      </w:r>
-      <w:proofErr w:type="spellStart"/>
-      <w:r>
-        <w:t>Int</w:t>
-      </w:r>
-      <w:proofErr w:type="spellEnd"/>
-      <w:r>
-        <w:t xml:space="preserve">, incremented per user submit by </w:t>
-      </w:r>
-      <w:proofErr w:type="spellStart"/>
-      <w:r>
-        <w:t>AttemptScore</w:t>
-      </w:r>
-      <w:proofErr w:type="spellEnd"/>
-    </w:p>
-    <w:p>
-      <w:pPr>
-        <w:pStyle w:val="ListParagraph"/>
-        <w:numPr>
-          <w:ilvl w:val="2"/>
-          <w:numId w:val="1"/>
-        </w:numPr>
-      </w:pPr>
-      <w:proofErr w:type="spellStart"/>
-      <w:r>
-        <w:t>SumPossibleScore</w:t>
-      </w:r>
-      <w:proofErr w:type="spellEnd"/>
-      <w:r>
-        <w:t>:</w:t>
-      </w:r>
-      <w:r>
-        <w:t xml:space="preserve"> </w:t>
-      </w:r>
-      <w:proofErr w:type="spellStart"/>
-      <w:r>
-        <w:t>Int</w:t>
-      </w:r>
-      <w:proofErr w:type="spellEnd"/>
-      <w:r>
-        <w:t xml:space="preserve">, incremented per user submit by </w:t>
-      </w:r>
-      <w:proofErr w:type="spellStart"/>
-      <w:r>
-        <w:t>AttemptPossible</w:t>
-      </w:r>
-      <w:proofErr w:type="spellEnd"/>
-    </w:p>
-    <w:p>
-      <w:pPr>
-        <w:pStyle w:val="ListParagraph"/>
-        <w:numPr>
-          <w:ilvl w:val="3"/>
-          <w:numId w:val="1"/>
-        </w:numPr>
-      </w:pPr>
-      <w:r>
-        <w:t>Note: Saving as sums because I believe it will be easier to track (just add a number versus recalculate averages in SQL)</w:t>
-      </w:r>
-    </w:p>
-    <w:p>
-      <w:pPr>
-        <w:pStyle w:val="ListParagraph"/>
-        <w:numPr>
-          <w:ilvl w:val="2"/>
-          <w:numId w:val="1"/>
-        </w:numPr>
-      </w:pPr>
-      <w:proofErr w:type="spellStart"/>
-      <w:r>
-        <w:t>UserAttempts</w:t>
-      </w:r>
-      <w:proofErr w:type="spellEnd"/>
-      <w:r>
-        <w:t xml:space="preserve">: </w:t>
-      </w:r>
-      <w:proofErr w:type="spellStart"/>
-      <w:r>
-        <w:t>Int</w:t>
-      </w:r>
-      <w:proofErr w:type="spellEnd"/>
-      <w:r>
-        <w:t xml:space="preserve">, </w:t>
-      </w:r>
-      <w:proofErr w:type="spellStart"/>
-      <w:r>
-        <w:t>incrementer</w:t>
-      </w:r>
-      <w:proofErr w:type="spellEnd"/>
-      <w:r>
-        <w:t xml:space="preserve"> per UNIQUE user submit action</w:t>
-      </w:r>
-    </w:p>
-    <w:p>
-      <w:pPr>
-        <w:pStyle w:val="ListParagraph"/>
-        <w:numPr>
-          <w:ilvl w:val="1"/>
-          <w:numId w:val="1"/>
-        </w:numPr>
-      </w:pPr>
-      <w:proofErr w:type="spellStart"/>
-      <w:r>
         <w:t>QuizQuestions</w:t>
       </w:r>
       <w:proofErr w:type="spellEnd"/>
@@ -632,10 +629,7 @@
       </w:r>
       <w:proofErr w:type="spellEnd"/>
       <w:r>
-        <w:t>:</w:t>
-      </w:r>
-      <w:r>
-        <w:t xml:space="preserve"> Primary Key, </w:t>
+        <w:t xml:space="preserve">: Primary Key, </w:t>
       </w:r>
       <w:r>
         <w:t>Auto-Increment</w:t>
@@ -900,7 +894,7 @@
       </w:pPr>
       <w:proofErr w:type="spellStart"/>
       <w:r>
-        <w:t>UserSettings</w:t>
+        <w:t>UserDetail</w:t>
       </w:r>
       <w:proofErr w:type="spellEnd"/>
     </w:p>
@@ -921,10 +915,7 @@
         <w:t xml:space="preserve">: Primary Key, </w:t>
       </w:r>
       <w:r>
-        <w:t>Auto-Increment</w:t>
-      </w:r>
-      <w:r>
-        <w:t xml:space="preserve"> </w:t>
+        <w:t xml:space="preserve">Auto-Increment </w:t>
       </w:r>
     </w:p>
     <w:p>
@@ -1181,10 +1172,7 @@
       </w:pPr>
       <w:proofErr w:type="spellStart"/>
       <w:r>
-        <w:t>Message</w:t>
-      </w:r>
-      <w:r>
-        <w:t>Id</w:t>
+        <w:t>MessageId</w:t>
       </w:r>
       <w:proofErr w:type="spellEnd"/>
       <w:r>
@@ -1749,73 +1737,76 @@
       </w:r>
       <w:proofErr w:type="gramEnd"/>
       <w:r>
-        <w:t>100), if we want, can store the location of the tooltip we use as the “badge” earned for an achievement</w:t>
-      </w:r>
-    </w:p>
-    <w:p>
-      <w:pPr>
-        <w:pStyle w:val="ListParagraph"/>
-        <w:numPr>
-          <w:ilvl w:val="1"/>
-          <w:numId w:val="1"/>
-        </w:numPr>
-      </w:pPr>
-      <w:proofErr w:type="spellStart"/>
-      <w:r>
-        <w:t>UserActivity</w:t>
-      </w:r>
-      <w:proofErr w:type="spellEnd"/>
-      <w:r>
-        <w:t>: Note, this table needs to be updated every time a user does and “action”</w:t>
-      </w:r>
-    </w:p>
-    <w:p>
-      <w:pPr>
-        <w:pStyle w:val="ListParagraph"/>
-        <w:numPr>
-          <w:ilvl w:val="2"/>
-          <w:numId w:val="1"/>
-        </w:numPr>
-      </w:pPr>
-      <w:proofErr w:type="spellStart"/>
-      <w:r>
-        <w:t>ActivityId</w:t>
-      </w:r>
-      <w:proofErr w:type="spellEnd"/>
-      <w:r>
-        <w:t xml:space="preserve">: </w:t>
-      </w:r>
-      <w:proofErr w:type="spellStart"/>
-      <w:r>
-        <w:t>PrimaryKey</w:t>
-      </w:r>
-      <w:proofErr w:type="spellEnd"/>
-      <w:r>
-        <w:t>, Auto-Increment</w:t>
-      </w:r>
-    </w:p>
-    <w:p>
-      <w:pPr>
-        <w:pStyle w:val="ListParagraph"/>
-        <w:numPr>
-          <w:ilvl w:val="2"/>
-          <w:numId w:val="1"/>
-        </w:numPr>
-      </w:pPr>
-      <w:proofErr w:type="spellStart"/>
-      <w:r>
-        <w:t>UserId</w:t>
-      </w:r>
-      <w:proofErr w:type="spellEnd"/>
-      <w:r>
-        <w:t xml:space="preserve">: </w:t>
-      </w:r>
-      <w:proofErr w:type="spellStart"/>
-      <w:r>
-        <w:t>Int</w:t>
+        <w:t>100), if we want, can store the location</w:t>
       </w:r>
       <w:bookmarkStart w:id="0" w:name="_GoBack"/>
       <w:bookmarkEnd w:id="0"/>
+      <w:r>
+        <w:t xml:space="preserve"> of the tooltip we use as the “badge” earned for an achievement</w:t>
+      </w:r>
+    </w:p>
+    <w:p>
+      <w:pPr>
+        <w:pStyle w:val="ListParagraph"/>
+        <w:numPr>
+          <w:ilvl w:val="1"/>
+          <w:numId w:val="1"/>
+        </w:numPr>
+      </w:pPr>
+      <w:proofErr w:type="spellStart"/>
+      <w:r>
+        <w:t>UserActivity</w:t>
+      </w:r>
+      <w:proofErr w:type="spellEnd"/>
+      <w:r>
+        <w:t>: Note, this table needs to be updated every time a user does and “action”</w:t>
+      </w:r>
+    </w:p>
+    <w:p>
+      <w:pPr>
+        <w:pStyle w:val="ListParagraph"/>
+        <w:numPr>
+          <w:ilvl w:val="2"/>
+          <w:numId w:val="1"/>
+        </w:numPr>
+      </w:pPr>
+      <w:proofErr w:type="spellStart"/>
+      <w:r>
+        <w:t>ActivityId</w:t>
+      </w:r>
+      <w:proofErr w:type="spellEnd"/>
+      <w:r>
+        <w:t xml:space="preserve">: </w:t>
+      </w:r>
+      <w:proofErr w:type="spellStart"/>
+      <w:r>
+        <w:t>PrimaryKey</w:t>
+      </w:r>
+      <w:proofErr w:type="spellEnd"/>
+      <w:r>
+        <w:t>, Auto-Increment</w:t>
+      </w:r>
+    </w:p>
+    <w:p>
+      <w:pPr>
+        <w:pStyle w:val="ListParagraph"/>
+        <w:numPr>
+          <w:ilvl w:val="2"/>
+          <w:numId w:val="1"/>
+        </w:numPr>
+      </w:pPr>
+      <w:proofErr w:type="spellStart"/>
+      <w:r>
+        <w:t>UserId</w:t>
+      </w:r>
+      <w:proofErr w:type="spellEnd"/>
+      <w:r>
+        <w:t xml:space="preserve">: </w:t>
+      </w:r>
+      <w:proofErr w:type="spellStart"/>
+      <w:r>
+        <w:t>Int</w:t>
+      </w:r>
       <w:proofErr w:type="spellEnd"/>
     </w:p>
     <w:p>
@@ -1935,7 +1926,7 @@
       </w:r>
       <w:proofErr w:type="spellStart"/>
       <w:r>
-        <w:t>QuizId</w:t>
+        <w:t>AttemptId</w:t>
       </w:r>
       <w:proofErr w:type="spellEnd"/>
     </w:p>
@@ -2094,7 +2085,7 @@
 </file>
 
 <file path=word/numbering.xml><?xml version="1.0" encoding="utf-8"?>
-<w:numbering xmlns:wpc="http://schemas.microsoft.com/office/word/2010/wordprocessingCanvas" xmlns:cx="http://schemas.microsoft.com/office/drawing/2014/chartex" xmlns:cx1="http://schemas.microsoft.com/office/drawing/2015/9/8/chartex" xmlns:cx2="http://schemas.microsoft.com/office/drawing/2015/10/21/chartex" xmlns:mc="http://schemas.openxmlformats.org/markup-compatibility/2006" xmlns:o="urn:schemas-microsoft-com:office:office" xmlns:r="http://schemas.openxmlformats.org/officeDocument/2006/relationships" xmlns:m="http://schemas.openxmlformats.org/officeDocument/2006/math" xmlns:v="urn:schemas-microsoft-com:vml" xmlns:wp14="http://schemas.microsoft.com/office/word/2010/wordprocessingDrawing" xmlns:wp="http://schemas.openxmlformats.org/drawingml/2006/wordprocessingDrawing" xmlns:w10="urn:schemas-microsoft-com:office:word" xmlns:w="http://schemas.openxmlformats.org/wordprocessingml/2006/main" xmlns:w14="http://schemas.microsoft.com/office/word/2010/wordml" xmlns:w15="http://schemas.microsoft.com/office/word/2012/wordml" xmlns:w16se="http://schemas.microsoft.com/office/word/2015/wordml/symex" xmlns:wpg="http://schemas.microsoft.com/office/word/2010/wordprocessingGroup" xmlns:wpi="http://schemas.microsoft.com/office/word/2010/wordprocessingInk" xmlns:wne="http://schemas.microsoft.com/office/word/2006/wordml" xmlns:wps="http://schemas.microsoft.com/office/word/2010/wordprocessingShape" mc:Ignorable="w14 w15 w16se wp14">
+<w:numbering xmlns:wpc="http://schemas.microsoft.com/office/word/2010/wordprocessingCanvas" xmlns:cx="http://schemas.microsoft.com/office/drawing/2014/chartex" xmlns:mc="http://schemas.openxmlformats.org/markup-compatibility/2006" xmlns:o="urn:schemas-microsoft-com:office:office" xmlns:r="http://schemas.openxmlformats.org/officeDocument/2006/relationships" xmlns:m="http://schemas.openxmlformats.org/officeDocument/2006/math" xmlns:v="urn:schemas-microsoft-com:vml" xmlns:wp14="http://schemas.microsoft.com/office/word/2010/wordprocessingDrawing" xmlns:wp="http://schemas.openxmlformats.org/drawingml/2006/wordprocessingDrawing" xmlns:w10="urn:schemas-microsoft-com:office:word" xmlns:w="http://schemas.openxmlformats.org/wordprocessingml/2006/main" xmlns:w14="http://schemas.microsoft.com/office/word/2010/wordml" xmlns:w15="http://schemas.microsoft.com/office/word/2012/wordml" xmlns:w16se="http://schemas.microsoft.com/office/word/2015/wordml/symex" xmlns:wpg="http://schemas.microsoft.com/office/word/2010/wordprocessingGroup" xmlns:wpi="http://schemas.microsoft.com/office/word/2010/wordprocessingInk" xmlns:wne="http://schemas.microsoft.com/office/word/2006/wordml" xmlns:wps="http://schemas.microsoft.com/office/word/2010/wordprocessingShape" mc:Ignorable="w14 w15 w16se wp14">
   <w:abstractNum w:abstractNumId="0" w15:restartNumberingAfterBreak="0">
     <w:nsid w:val="34013996"/>
     <w:multiLevelType w:val="hybridMultilevel"/>
@@ -2231,7 +2222,7 @@
       </w:pPr>
     </w:pPrDefault>
   </w:docDefaults>
-  <w:latentStyles w:defLockedState="0" w:defUIPriority="99" w:defSemiHidden="0" w:defUnhideWhenUsed="0" w:defQFormat="0" w:count="372">
+  <w:latentStyles w:defLockedState="0" w:defUIPriority="99" w:defSemiHidden="0" w:defUnhideWhenUsed="0" w:defQFormat="0" w:count="371">
     <w:lsdException w:name="Normal" w:uiPriority="0" w:qFormat="1"/>
     <w:lsdException w:name="heading 1" w:uiPriority="9" w:qFormat="1"/>
     <w:lsdException w:name="heading 2" w:semiHidden="1" w:uiPriority="9" w:unhideWhenUsed="1" w:qFormat="1"/>
@@ -2337,6 +2328,7 @@
     <w:lsdException w:name="HTML Sample" w:semiHidden="1" w:unhideWhenUsed="1"/>
     <w:lsdException w:name="HTML Typewriter" w:semiHidden="1" w:unhideWhenUsed="1"/>
     <w:lsdException w:name="HTML Variable" w:semiHidden="1" w:unhideWhenUsed="1"/>
+    <w:lsdException w:name="Normal Table" w:semiHidden="1" w:unhideWhenUsed="1"/>
     <w:lsdException w:name="annotation subject" w:semiHidden="1" w:unhideWhenUsed="1"/>
     <w:lsdException w:name="No List" w:semiHidden="1" w:unhideWhenUsed="1"/>
     <w:lsdException w:name="Outline List 1" w:semiHidden="1" w:unhideWhenUsed="1"/>
@@ -2383,8 +2375,10 @@
     <w:lsdException w:name="Table Subtle 2" w:semiHidden="1" w:unhideWhenUsed="1"/>
     <w:lsdException w:name="Table Web 1" w:semiHidden="1" w:unhideWhenUsed="1"/>
     <w:lsdException w:name="Table Web 2" w:semiHidden="1" w:unhideWhenUsed="1"/>
+    <w:lsdException w:name="Table Web 3" w:semiHidden="1" w:unhideWhenUsed="1"/>
     <w:lsdException w:name="Balloon Text" w:semiHidden="1" w:unhideWhenUsed="1"/>
     <w:lsdException w:name="Table Grid" w:uiPriority="39"/>
+    <w:lsdException w:name="Table Theme" w:semiHidden="1" w:unhideWhenUsed="1"/>
     <w:lsdException w:name="Placeholder Text" w:semiHidden="1"/>
     <w:lsdException w:name="No Spacing" w:uiPriority="1" w:qFormat="1"/>
     <w:lsdException w:name="Light Shading" w:uiPriority="60"/>
@@ -2600,7 +2594,6 @@
     <w:lsdException w:name="List Table 5 Dark Accent 6" w:uiPriority="50"/>
     <w:lsdException w:name="List Table 6 Colorful Accent 6" w:uiPriority="51"/>
     <w:lsdException w:name="List Table 7 Colorful Accent 6" w:uiPriority="52"/>
-    <w:lsdException w:name="Mention" w:semiHidden="1" w:unhideWhenUsed="1"/>
   </w:latentStyles>
   <w:style w:type="paragraph" w:default="1" w:styleId="Normal">
     <w:name w:val="Normal"/>

</xml_diff>